<commit_message>
Uppdated spelling erros from Barts review and adressed some comments. Edited reference doc and lua to format figure captions
</commit_message>
<xml_diff>
--- a/custom-style-reference.docx
+++ b/custom-style-reference.docx
@@ -175,6 +175,7 @@
           <w:docPartUnique/>
         </w:docPartObj>
       </w:sdtPr>
+      <w:sdtEndPr/>
       <w:sdtContent>
         <w:p>
           <w:pPr>
@@ -1029,6 +1030,7 @@
         <w:dataBinding w:prefixMappings="xmlns:ns0='http://purl.org/dc/elements/1.1/' xmlns:ns1='http://schemas.openxmlformats.org/package/2006/metadata/core-properties' " w:xpath="/ns1:coreProperties[1]/ns0:description[1]" w:storeItemID="{6C3C8BC8-F283-45AE-878A-BAB7291924A1}"/>
         <w:text w:multiLine="1"/>
       </w:sdtPr>
+      <w:sdtEndPr/>
       <w:sdtContent>
         <w:r>
           <w:t>PERSISTANCE OF MEMORY THROUGH REGENERATION IN PLANARIA</w:t>
@@ -2811,17 +2813,23 @@
     <w:basedOn w:val="BodyText"/>
     <w:link w:val="FigureNoteChar"/>
     <w:qFormat/>
-    <w:rsid w:val="00F92B3C"/>
-    <w:pPr>
-      <w:spacing w:before="60" w:after="240"/>
+    <w:rsid w:val="00940031"/>
+    <w:pPr>
+      <w:spacing w:after="240" w:line="360" w:lineRule="auto"/>
       <w:ind w:firstLine="0"/>
     </w:pPr>
+    <w:rPr>
+      <w:rFonts w:ascii="Calibri" w:hAnsi="Calibri"/>
+    </w:rPr>
   </w:style>
   <w:style w:type="character" w:customStyle="1" w:styleId="FigureNoteChar">
     <w:name w:val="FigureNote Char"/>
     <w:basedOn w:val="BodyTextChar"/>
     <w:link w:val="FigureNote"/>
-    <w:rsid w:val="00F92B3C"/>
+    <w:rsid w:val="00940031"/>
+    <w:rPr>
+      <w:rFonts w:ascii="Calibri" w:hAnsi="Calibri"/>
+    </w:rPr>
   </w:style>
   <w:style w:type="character" w:customStyle="1" w:styleId="APAEnumeratedChar">
     <w:name w:val="APAEnumerated Char"/>

</xml_diff>

<commit_message>
updated from latest rendering
</commit_message>
<xml_diff>
--- a/custom-style-reference.docx
+++ b/custom-style-reference.docx
@@ -536,7 +536,21 @@
         <w:pStyle w:val="FirstParagraph"/>
       </w:pPr>
       <w:r>
-        <w:t>A brain in isolation is just a clump of extravagant cells. A brain earns its keep by liaising with the body and the external world. It is among these brain-environment interactions that an organism can set and achieve goals and, ultimately, carve a pathway to survival. But brains operate in the dark. Their only insight into the on-goings of the world is through delicately placed sensory organs such as the eyes, nose and ears.</w:t>
+        <w:t xml:space="preserve">A brain in isolation is just a clump of extravagant cells. A brain earns its keep by liaising with the body and the external world. </w:t>
+      </w:r>
+      <w:r>
+        <w:t>It</w:t>
+      </w:r>
+      <w:r>
+        <w:t xml:space="preserve"> is among these brain-environment interactions that an organism can set and achieve goals and, ultimately, carve a pathway to survival. But brains operate in the dark. Their only insight into the on-goings of the world is through delicately placed sensory organs such as the eyes, </w:t>
+      </w:r>
+      <w:proofErr w:type="gramStart"/>
+      <w:r>
+        <w:t>nose</w:t>
+      </w:r>
+      <w:proofErr w:type="gramEnd"/>
+      <w:r>
+        <w:t xml:space="preserve"> and ears.</w:t>
       </w:r>
     </w:p>
     <w:p>
@@ -552,7 +566,6 @@
         <w:pStyle w:val="BodyText"/>
       </w:pPr>
       <w:r>
-        <w:lastRenderedPageBreak/>
         <w:t>We now have a broad tool set for inspecting brains across different time spans and at different levels of analysis. From looking at activity within a single dendritic spine over microseconds to looking at connectivity between different brain structures over several minutes. We can even track changes in the size of spines on a single dendrite over time – impressive given the width of a spine is 100 times smaller than the thickness of a human hair (</w:t>
       </w:r>
       <w:proofErr w:type="spellStart"/>
@@ -576,7 +589,14 @@
         <w:rPr>
           <w:rStyle w:val="Hyperlink"/>
         </w:rPr>
-        <w:t xml:space="preserve"> et al., 2022</w:t>
+        <w:t xml:space="preserve"> et al., </w:t>
+      </w:r>
+      <w:r>
+        <w:rPr>
+          <w:rStyle w:val="Hyperlink"/>
+        </w:rPr>
+        <w:lastRenderedPageBreak/>
+        <w:t>2022</w:t>
       </w:r>
       <w:r>
         <w:rPr>
@@ -670,11 +690,7 @@
         </w:r>
       </w:hyperlink>
       <w:r>
-        <w:t xml:space="preserve">) surveyed the various uses of the term “learning” across disciplines such as </w:t>
-      </w:r>
-      <w:r>
-        <w:lastRenderedPageBreak/>
-        <w:t xml:space="preserve">cognitive psychology, behavioural ecology, and machine learning and identified at least 50 definitions (albeit with a lot of overlap). Memory has been parceled into several distinct categories based on the content of the information held (see </w:t>
+        <w:t xml:space="preserve">) surveyed the various uses of the term “learning” across disciplines such as cognitive psychology, behavioural ecology, and machine learning and identified at least 50 definitions (albeit with a lot of overlap). Memory has been parceled into several distinct categories based on the content of the information held (see </w:t>
       </w:r>
       <w:hyperlink w:anchor="fig-figure1">
         <w:r>
@@ -2071,8 +2087,9 @@
     <w:basedOn w:val="Normal"/>
     <w:link w:val="BodyTextChar"/>
     <w:qFormat/>
-    <w:rsid w:val="0083560B"/>
-    <w:pPr>
+    <w:rsid w:val="00440217"/>
+    <w:pPr>
+      <w:spacing w:line="360" w:lineRule="auto"/>
       <w:ind w:firstLine="720"/>
     </w:pPr>
   </w:style>
@@ -2081,7 +2098,7 @@
     <w:basedOn w:val="BodyText"/>
     <w:next w:val="BodyText"/>
     <w:qFormat/>
-    <w:rsid w:val="008174AC"/>
+    <w:rsid w:val="00440217"/>
   </w:style>
   <w:style w:type="paragraph" w:customStyle="1" w:styleId="Compact">
     <w:name w:val="Compact"/>
@@ -2343,7 +2360,7 @@
     <w:name w:val="Body Text Char"/>
     <w:basedOn w:val="DefaultParagraphFont"/>
     <w:link w:val="BodyText"/>
-    <w:rsid w:val="0083560B"/>
+    <w:rsid w:val="00440217"/>
   </w:style>
   <w:style w:type="paragraph" w:customStyle="1" w:styleId="red">
     <w:name w:val="red"/>
@@ -2813,9 +2830,9 @@
     <w:basedOn w:val="BodyText"/>
     <w:link w:val="FigureNoteChar"/>
     <w:qFormat/>
-    <w:rsid w:val="00940031"/>
-    <w:pPr>
-      <w:spacing w:after="240" w:line="360" w:lineRule="auto"/>
+    <w:rsid w:val="00641024"/>
+    <w:pPr>
+      <w:spacing w:before="120" w:after="240" w:line="240" w:lineRule="auto"/>
       <w:ind w:firstLine="0"/>
     </w:pPr>
     <w:rPr>
@@ -2826,7 +2843,7 @@
     <w:name w:val="FigureNote Char"/>
     <w:basedOn w:val="BodyTextChar"/>
     <w:link w:val="FigureNote"/>
-    <w:rsid w:val="00940031"/>
+    <w:rsid w:val="00641024"/>
     <w:rPr>
       <w:rFonts w:ascii="Calibri" w:hAnsi="Calibri"/>
     </w:rPr>

</xml_diff>

<commit_message>
edited spacing of styles
</commit_message>
<xml_diff>
--- a/custom-style-reference.docx
+++ b/custom-style-reference.docx
@@ -847,8 +847,6 @@
       <w:r>
         <w:t>1.1.2 Associative and Non-associative Learning</w:t>
       </w:r>
-    </w:p>
-    <w:p>
       <w:bookmarkStart w:id="11" w:name="sec-discussion"/>
       <w:bookmarkStart w:id="12" w:name="sec-summary-and-future-directions"/>
       <w:bookmarkEnd w:id="5"/>
@@ -1888,7 +1886,7 @@
     <w:next w:val="BodyText"/>
     <w:uiPriority w:val="9"/>
     <w:qFormat/>
-    <w:rsid w:val="00B676AC"/>
+    <w:rsid w:val="00956ABB"/>
     <w:pPr>
       <w:keepNext/>
       <w:keepLines/>
@@ -1910,10 +1908,11 @@
     <w:uiPriority w:val="9"/>
     <w:unhideWhenUsed/>
     <w:qFormat/>
-    <w:rsid w:val="00901FB7"/>
+    <w:rsid w:val="00F74002"/>
     <w:pPr>
       <w:keepNext/>
       <w:keepLines/>
+      <w:spacing w:before="240" w:after="120"/>
       <w:outlineLvl w:val="1"/>
     </w:pPr>
     <w:rPr>
@@ -1930,10 +1929,11 @@
     <w:uiPriority w:val="9"/>
     <w:unhideWhenUsed/>
     <w:qFormat/>
-    <w:rsid w:val="00CF0B42"/>
+    <w:rsid w:val="00F74002"/>
     <w:pPr>
       <w:keepNext/>
       <w:keepLines/>
+      <w:spacing w:before="120"/>
       <w:outlineLvl w:val="2"/>
     </w:pPr>
     <w:rPr>

</xml_diff>

<commit_message>
updated formatting of abstract and acknowldgements
</commit_message>
<xml_diff>
--- a/custom-style-reference.docx
+++ b/custom-style-reference.docx
@@ -21,7 +21,7 @@
     </w:p>
     <w:p>
       <w:pPr>
-        <w:pStyle w:val="Title"/>
+        <w:pStyle w:val="Acknowledgements"/>
       </w:pPr>
       <w:bookmarkStart w:id="0" w:name="title"/>
       <w:r>
@@ -1878,7 +1878,7 @@
     <w:next w:val="BodyText"/>
     <w:uiPriority w:val="9"/>
     <w:qFormat/>
-    <w:rsid w:val="00956ABB"/>
+    <w:rsid w:val="004C3016"/>
     <w:pPr>
       <w:keepNext/>
       <w:keepLines/>
@@ -1956,22 +1956,16 @@
   </w:style>
   <w:style w:type="paragraph" w:styleId="Heading5">
     <w:name w:val="heading 5"/>
-    <w:basedOn w:val="Normal"/>
+    <w:basedOn w:val="Heading1"/>
     <w:next w:val="BodyText"/>
     <w:uiPriority w:val="9"/>
     <w:unhideWhenUsed/>
     <w:qFormat/>
-    <w:rsid w:val="00BD022F"/>
-    <w:pPr>
-      <w:keepNext/>
-      <w:keepLines/>
-      <w:ind w:firstLine="720"/>
+    <w:rsid w:val="004C3016"/>
+    <w:pPr>
       <w:outlineLvl w:val="4"/>
     </w:pPr>
     <w:rPr>
-      <w:rFonts w:asciiTheme="majorHAnsi" w:eastAsiaTheme="majorEastAsia" w:hAnsiTheme="majorHAnsi" w:cstheme="majorBidi"/>
-      <w:b/>
-      <w:i/>
       <w:iCs/>
     </w:rPr>
   </w:style>
@@ -3158,6 +3152,13 @@
     <w:basedOn w:val="Heading2"/>
     <w:qFormat/>
     <w:rsid w:val="0027773B"/>
+  </w:style>
+  <w:style w:type="paragraph" w:customStyle="1" w:styleId="Acknowledgements">
+    <w:name w:val="Acknowledgements"/>
+    <w:basedOn w:val="Heading5"/>
+    <w:next w:val="AbstractFirstParagraph"/>
+    <w:qFormat/>
+    <w:rsid w:val="004C3016"/>
   </w:style>
 </w:styles>
 </file>

</xml_diff>